<commit_message>
Add modularize calendar methods
</commit_message>
<xml_diff>
--- a/Documentacion/Diario.docx
+++ b/Documentacion/Diario.docx
@@ -1262,80 +1262,176 @@
       <w:r>
         <w:t>SlidePager</w:t>
       </w:r>
+      <w:proofErr w:type="spellEnd"/>
+    </w:p>
+    <w:p>
+      <w:pPr>
+        <w:pStyle w:val="Fechas"/>
+      </w:pPr>
+      <w:r>
+        <w:t>24/04/201</w:t>
+      </w:r>
+      <w:r>
+        <w:t>8</w:t>
+      </w:r>
+    </w:p>
+    <w:p>
+      <w:pPr>
+        <w:pStyle w:val="Entrada"/>
+      </w:pPr>
+      <w:r>
+        <w:t>Iconos de menú de navegación</w:t>
+      </w:r>
+    </w:p>
+    <w:p>
+      <w:pPr>
+        <w:pStyle w:val="Entrada"/>
+      </w:pPr>
+      <w:r>
+        <w:t xml:space="preserve">Mejorada comunicación con el </w:t>
+      </w:r>
+      <w:proofErr w:type="spellStart"/>
+      <w:r>
+        <w:t>Drawer</w:t>
+      </w:r>
+      <w:proofErr w:type="spellEnd"/>
+      <w:r>
+        <w:t xml:space="preserve"> desde </w:t>
+      </w:r>
+      <w:proofErr w:type="spellStart"/>
+      <w:r>
+        <w:t>Mycalendar</w:t>
+      </w:r>
+      <w:proofErr w:type="spellEnd"/>
+      <w:r>
+        <w:t xml:space="preserve"> y Schedule</w:t>
+      </w:r>
+    </w:p>
+    <w:p>
+      <w:pPr>
+        <w:pStyle w:val="Entrada"/>
+      </w:pPr>
+      <w:proofErr w:type="spellStart"/>
+      <w:r>
+        <w:t>Navegacion</w:t>
+      </w:r>
+      <w:proofErr w:type="spellEnd"/>
+      <w:r>
+        <w:t xml:space="preserve"> entre </w:t>
+      </w:r>
+      <w:proofErr w:type="spellStart"/>
+      <w:r>
+        <w:t>Mycalendar</w:t>
+      </w:r>
+      <w:proofErr w:type="spellEnd"/>
+      <w:r>
+        <w:t xml:space="preserve"> y Schedule</w:t>
+      </w:r>
+    </w:p>
+    <w:p>
+      <w:pPr>
+        <w:pStyle w:val="Fechas"/>
+      </w:pPr>
+      <w:r>
+        <w:t>26/04/2018</w:t>
+      </w:r>
+    </w:p>
+    <w:p>
+      <w:pPr>
+        <w:pStyle w:val="Entrada"/>
+      </w:pPr>
+      <w:r>
+        <w:t xml:space="preserve">Cancelar registro de </w:t>
+      </w:r>
+      <w:proofErr w:type="spellStart"/>
+      <w:r>
+        <w:t>listeners</w:t>
+      </w:r>
+      <w:proofErr w:type="spellEnd"/>
+    </w:p>
+    <w:p>
+      <w:pPr>
+        <w:pStyle w:val="Fechas"/>
+      </w:pPr>
+      <w:r>
+        <w:t>28/04/2018</w:t>
+      </w:r>
+    </w:p>
+    <w:p>
+      <w:pPr>
+        <w:pStyle w:val="Entrada"/>
+      </w:pPr>
+      <w:r>
+        <w:t xml:space="preserve">Cambiar la </w:t>
+      </w:r>
+      <w:proofErr w:type="spellStart"/>
+      <w:r>
+        <w:t>query</w:t>
+      </w:r>
+      <w:proofErr w:type="spellEnd"/>
+      <w:r>
+        <w:t xml:space="preserve"> de turnos personales al </w:t>
+      </w:r>
+      <w:proofErr w:type="spellStart"/>
+      <w:r>
+        <w:t>fragment</w:t>
+      </w:r>
+      <w:proofErr w:type="spellEnd"/>
+      <w:r>
+        <w:t xml:space="preserve"> en vez del </w:t>
+      </w:r>
+      <w:proofErr w:type="spellStart"/>
+      <w:r>
+        <w:t>adapter</w:t>
+      </w:r>
+      <w:proofErr w:type="spellEnd"/>
+    </w:p>
+    <w:p>
+      <w:pPr>
+        <w:pStyle w:val="Entrada"/>
+      </w:pPr>
+      <w:r>
+        <w:t xml:space="preserve">Preparación para integrar Schedule en </w:t>
+      </w:r>
+      <w:proofErr w:type="spellStart"/>
+      <w:r>
+        <w:t>mycalendar</w:t>
+      </w:r>
+      <w:proofErr w:type="spellEnd"/>
+    </w:p>
+    <w:p>
+      <w:pPr>
+        <w:pStyle w:val="Fechas"/>
+      </w:pPr>
+      <w:r>
+        <w:t>29/04/2018</w:t>
+      </w:r>
+    </w:p>
+    <w:p>
+      <w:pPr>
+        <w:pStyle w:val="Entrada"/>
+      </w:pPr>
+      <w:r>
+        <w:t>Cambio de icono con el botón de cambiar calendar</w:t>
+      </w:r>
+    </w:p>
+    <w:p>
+      <w:pPr>
+        <w:pStyle w:val="Entrada"/>
+      </w:pPr>
+      <w:r>
+        <w:t xml:space="preserve">Cambio de </w:t>
+      </w:r>
+      <w:proofErr w:type="spellStart"/>
+      <w:r>
+        <w:t>adapter</w:t>
+      </w:r>
+      <w:proofErr w:type="spellEnd"/>
+      <w:r>
+        <w:t xml:space="preserve"> </w:t>
+      </w:r>
       <w:bookmarkStart w:id="0" w:name="_GoBack"/>
       <w:bookmarkEnd w:id="0"/>
-      <w:proofErr w:type="spellEnd"/>
-    </w:p>
-    <w:p>
-      <w:pPr>
-        <w:pStyle w:val="Fechas"/>
-      </w:pPr>
-      <w:r>
-        <w:t>24/04/20118</w:t>
-      </w:r>
-    </w:p>
-    <w:p>
-      <w:pPr>
-        <w:pStyle w:val="Entrada"/>
-      </w:pPr>
-      <w:r>
-        <w:t>Iconos de menú de navegación</w:t>
-      </w:r>
-    </w:p>
-    <w:p>
-      <w:pPr>
-        <w:pStyle w:val="Entrada"/>
-      </w:pPr>
-      <w:r>
-        <w:t xml:space="preserve">Mejorada comunicación con el </w:t>
-      </w:r>
-      <w:proofErr w:type="spellStart"/>
-      <w:r>
-        <w:t>Drawer</w:t>
-      </w:r>
-      <w:proofErr w:type="spellEnd"/>
-      <w:r>
-        <w:t xml:space="preserve"> desde </w:t>
-      </w:r>
-      <w:proofErr w:type="spellStart"/>
-      <w:r>
-        <w:t>Mycalendar</w:t>
-      </w:r>
-      <w:proofErr w:type="spellEnd"/>
-      <w:r>
-        <w:t xml:space="preserve"> y Schedule</w:t>
-      </w:r>
-    </w:p>
-    <w:p>
-      <w:pPr>
-        <w:pStyle w:val="Entrada"/>
-      </w:pPr>
-      <w:proofErr w:type="spellStart"/>
-      <w:r>
-        <w:t>Navegacion</w:t>
-      </w:r>
-      <w:proofErr w:type="spellEnd"/>
-      <w:r>
-        <w:t xml:space="preserve"> entre </w:t>
-      </w:r>
-      <w:proofErr w:type="spellStart"/>
-      <w:r>
-        <w:t>Mycalendar</w:t>
-      </w:r>
-      <w:proofErr w:type="spellEnd"/>
-      <w:r>
-        <w:t xml:space="preserve"> y Schedule</w:t>
-      </w:r>
-    </w:p>
-    <w:p>
-      <w:pPr>
-        <w:pStyle w:val="Entrada"/>
-        <w:numPr>
-          <w:ilvl w:val="0"/>
-          <w:numId w:val="0"/>
-        </w:numPr>
-        <w:ind w:left="720"/>
-      </w:pPr>
     </w:p>
     <w:sectPr>
       <w:pgSz w:w="11906" w:h="16838"/>

</xml_diff>

<commit_message>
Add using calendar object instead of year and month
</commit_message>
<xml_diff>
--- a/Documentacion/Diario.docx
+++ b/Documentacion/Diario.docx
@@ -1470,8 +1470,35 @@
       <w:r>
         <w:t xml:space="preserve"> </w:t>
       </w:r>
+    </w:p>
+    <w:p>
+      <w:pPr>
+        <w:pStyle w:val="Fechas"/>
+      </w:pPr>
+      <w:r>
+        <w:lastRenderedPageBreak/>
+        <w:t>07/05/2018</w:t>
+      </w:r>
+    </w:p>
+    <w:p>
+      <w:pPr>
+        <w:pStyle w:val="Entrada"/>
+      </w:pPr>
+      <w:r>
+        <w:t>Cambio entre meses y semanas</w:t>
+      </w:r>
       <w:bookmarkStart w:id="0" w:name="_GoBack"/>
       <w:bookmarkEnd w:id="0"/>
+    </w:p>
+    <w:p>
+      <w:pPr>
+        <w:pStyle w:val="Entrada"/>
+        <w:numPr>
+          <w:ilvl w:val="0"/>
+          <w:numId w:val="0"/>
+        </w:numPr>
+        <w:ind w:left="720" w:hanging="360"/>
+      </w:pPr>
     </w:p>
     <w:sectPr>
       <w:pgSz w:w="11906" w:h="16838"/>

</xml_diff>

<commit_message>
Fix login messages on failure
</commit_message>
<xml_diff>
--- a/Documentacion/Diario.docx
+++ b/Documentacion/Diario.docx
@@ -1487,18 +1487,37 @@
       <w:r>
         <w:t>Cambio entre meses y semanas</w:t>
       </w:r>
+    </w:p>
+    <w:p>
+      <w:pPr>
+        <w:pStyle w:val="Fechas"/>
+      </w:pPr>
+      <w:r>
+        <w:t>10/05/2018</w:t>
+      </w:r>
+    </w:p>
+    <w:p>
+      <w:pPr>
+        <w:pStyle w:val="Entrada"/>
+      </w:pPr>
+      <w:r>
+        <w:t xml:space="preserve">Iniciado el </w:t>
+      </w:r>
+      <w:proofErr w:type="spellStart"/>
+      <w:r>
+        <w:t>setup</w:t>
+      </w:r>
+      <w:proofErr w:type="spellEnd"/>
+      <w:r>
+        <w:t xml:space="preserve"> de Cloud </w:t>
+      </w:r>
+      <w:proofErr w:type="spellStart"/>
+      <w:r>
+        <w:t>functions</w:t>
+      </w:r>
       <w:bookmarkStart w:id="0" w:name="_GoBack"/>
       <w:bookmarkEnd w:id="0"/>
-    </w:p>
-    <w:p>
-      <w:pPr>
-        <w:pStyle w:val="Entrada"/>
-        <w:numPr>
-          <w:ilvl w:val="0"/>
-          <w:numId w:val="0"/>
-        </w:numPr>
-        <w:ind w:left="720" w:hanging="360"/>
-      </w:pPr>
+      <w:proofErr w:type="spellEnd"/>
     </w:p>
     <w:sectPr>
       <w:pgSz w:w="11906" w:h="16838"/>

</xml_diff>

<commit_message>
Add edit button to only manager, string firestore keys to strings.xml
</commit_message>
<xml_diff>
--- a/Documentacion/Diario.docx
+++ b/Documentacion/Diario.docx
@@ -1515,9 +1515,80 @@
       <w:r>
         <w:t>functions</w:t>
       </w:r>
+      <w:proofErr w:type="spellEnd"/>
+    </w:p>
+    <w:p>
+      <w:pPr>
+        <w:pStyle w:val="Fechas"/>
+      </w:pPr>
+      <w:r>
+        <w:t>13/05/2018</w:t>
+      </w:r>
+    </w:p>
+    <w:p>
+      <w:pPr>
+        <w:pStyle w:val="Entrada"/>
+      </w:pPr>
+      <w:r>
+        <w:t xml:space="preserve">Arreglado mensajes de error en el </w:t>
+      </w:r>
+      <w:proofErr w:type="spellStart"/>
+      <w:r>
+        <w:t>login</w:t>
+      </w:r>
+      <w:proofErr w:type="spellEnd"/>
+    </w:p>
+    <w:p>
+      <w:pPr>
+        <w:pStyle w:val="Fechas"/>
+      </w:pPr>
+      <w:r>
+        <w:t>14/05/2018</w:t>
+      </w:r>
+    </w:p>
+    <w:p>
+      <w:pPr>
+        <w:pStyle w:val="Entrada"/>
+      </w:pPr>
+      <w:proofErr w:type="spellStart"/>
+      <w:r>
+        <w:t>Boton</w:t>
+      </w:r>
+      <w:proofErr w:type="spellEnd"/>
+      <w:r>
+        <w:t xml:space="preserve"> de </w:t>
+      </w:r>
+      <w:proofErr w:type="spellStart"/>
+      <w:r>
+        <w:t>edit</w:t>
+      </w:r>
+      <w:proofErr w:type="spellEnd"/>
+      <w:r>
+        <w:t xml:space="preserve"> solo para manager</w:t>
+      </w:r>
+    </w:p>
+    <w:p>
+      <w:pPr>
+        <w:pStyle w:val="Entrada"/>
+      </w:pPr>
+      <w:proofErr w:type="spellStart"/>
+      <w:r>
+        <w:t>Strings</w:t>
+      </w:r>
+      <w:proofErr w:type="spellEnd"/>
+      <w:r>
+        <w:t xml:space="preserve"> de campos de </w:t>
+      </w:r>
+      <w:proofErr w:type="spellStart"/>
+      <w:r>
+        <w:t>firestore</w:t>
+      </w:r>
+      <w:proofErr w:type="spellEnd"/>
+      <w:r>
+        <w:t xml:space="preserve"> en strings.xml</w:t>
+      </w:r>
       <w:bookmarkStart w:id="0" w:name="_GoBack"/>
       <w:bookmarkEnd w:id="0"/>
-      <w:proofErr w:type="spellEnd"/>
     </w:p>
     <w:sectPr>
       <w:pgSz w:w="11906" w:h="16838"/>

</xml_diff>

<commit_message>
Add workgroup settings activity, edittext to invite users to the group
</commit_message>
<xml_diff>
--- a/Documentacion/Diario.docx
+++ b/Documentacion/Diario.docx
@@ -1617,7 +1617,171 @@
       </w:r>
       <w:proofErr w:type="spellEnd"/>
       <w:r>
-        <w:t xml:space="preserve"> y su correcta visualizacion</w:t>
+        <w:t xml:space="preserve"> y su correcta </w:t>
+      </w:r>
+      <w:r>
+        <w:t>visualización</w:t>
+      </w:r>
+    </w:p>
+    <w:p>
+      <w:pPr>
+        <w:pStyle w:val="Fechas"/>
+        <w:rPr>
+          <w:rStyle w:val="Textoennegrita"/>
+          <w:b/>
+          <w:bCs w:val="0"/>
+        </w:rPr>
+      </w:pPr>
+      <w:r>
+        <w:rPr>
+          <w:rStyle w:val="Textoennegrita"/>
+          <w:b/>
+          <w:bCs w:val="0"/>
+        </w:rPr>
+        <w:t>19</w:t>
+      </w:r>
+      <w:r>
+        <w:rPr>
+          <w:rStyle w:val="Textoennegrita"/>
+          <w:b/>
+          <w:bCs w:val="0"/>
+        </w:rPr>
+        <w:t>/05/2018</w:t>
+      </w:r>
+    </w:p>
+    <w:p>
+      <w:pPr>
+        <w:pStyle w:val="Entrada"/>
+      </w:pPr>
+      <w:r>
+        <w:t xml:space="preserve">Limpieza de </w:t>
+      </w:r>
+      <w:proofErr w:type="spellStart"/>
+      <w:r>
+        <w:t>warnings</w:t>
+      </w:r>
+      <w:proofErr w:type="spellEnd"/>
+    </w:p>
+    <w:p>
+      <w:pPr>
+        <w:pStyle w:val="Entrada"/>
+      </w:pPr>
+      <w:r>
+        <w:t xml:space="preserve">Guardar estado de la posición de los </w:t>
+      </w:r>
+      <w:proofErr w:type="spellStart"/>
+      <w:r>
+        <w:t>adapter</w:t>
+      </w:r>
+      <w:proofErr w:type="spellEnd"/>
+    </w:p>
+    <w:p>
+      <w:pPr>
+        <w:pStyle w:val="Fechas"/>
+      </w:pPr>
+      <w:r>
+        <w:t>21/05/2018</w:t>
+      </w:r>
+    </w:p>
+    <w:p>
+      <w:pPr>
+        <w:pStyle w:val="Entrada"/>
+      </w:pPr>
+      <w:r>
+        <w:t xml:space="preserve">Crear entrada en </w:t>
+      </w:r>
+      <w:proofErr w:type="spellStart"/>
+      <w:r>
+        <w:t>firestore</w:t>
+      </w:r>
+      <w:proofErr w:type="spellEnd"/>
+      <w:r>
+        <w:t xml:space="preserve"> para los usuarios por </w:t>
+      </w:r>
+      <w:proofErr w:type="spellStart"/>
+      <w:r>
+        <w:t>gmail</w:t>
+      </w:r>
+      <w:proofErr w:type="spellEnd"/>
+    </w:p>
+    <w:p>
+      <w:pPr>
+        <w:pStyle w:val="Fechas"/>
+      </w:pPr>
+      <w:r>
+        <w:t>22/05/2018</w:t>
+      </w:r>
+    </w:p>
+    <w:p>
+      <w:pPr>
+        <w:pStyle w:val="Entrada"/>
+      </w:pPr>
+      <w:r>
+        <w:t>Arreglado estado al volver a la vista del calendario</w:t>
+      </w:r>
+    </w:p>
+    <w:p>
+      <w:pPr>
+        <w:pStyle w:val="Entrada"/>
+      </w:pPr>
+      <w:r>
+        <w:t>Arreglado lista de grupos que se duplicaba al volver a la vista.</w:t>
+      </w:r>
+    </w:p>
+    <w:p>
+      <w:pPr>
+        <w:pStyle w:val="Entrada"/>
+      </w:pPr>
+      <w:r>
+        <w:t xml:space="preserve">Creada </w:t>
+      </w:r>
+      <w:proofErr w:type="spellStart"/>
+      <w:r>
+        <w:t>activity</w:t>
+      </w:r>
+      <w:proofErr w:type="spellEnd"/>
+      <w:r>
+        <w:t xml:space="preserve"> para la configuración de un grupo, desde ahí se añaden usuarios</w:t>
+      </w:r>
+    </w:p>
+    <w:p>
+      <w:pPr>
+        <w:pStyle w:val="Fechas"/>
+      </w:pPr>
+      <w:r>
+        <w:t>23/05/2018</w:t>
+      </w:r>
+    </w:p>
+    <w:p>
+      <w:pPr>
+        <w:pStyle w:val="Entrada"/>
+      </w:pPr>
+      <w:r>
+        <w:t>Crear entradas de invitación en base de datos</w:t>
+      </w:r>
+    </w:p>
+    <w:p>
+      <w:pPr>
+        <w:pStyle w:val="Entrada"/>
+      </w:pPr>
+      <w:r>
+        <w:t xml:space="preserve">Detectar por </w:t>
+      </w:r>
+      <w:proofErr w:type="spellStart"/>
+      <w:r>
+        <w:t>cloud</w:t>
+      </w:r>
+      <w:proofErr w:type="spellEnd"/>
+      <w:r>
+        <w:t xml:space="preserve"> </w:t>
+      </w:r>
+      <w:proofErr w:type="spellStart"/>
+      <w:r>
+        <w:t>functions</w:t>
+      </w:r>
+      <w:proofErr w:type="spellEnd"/>
+      <w:r>
+        <w:t xml:space="preserve"> la nueva invitación, incluir si el usuario invitado existe en la lista de usuarios dentro del grupo global</w:t>
       </w:r>
       <w:bookmarkStart w:id="0" w:name="_GoBack"/>
       <w:bookmarkEnd w:id="0"/>

</xml_diff>

<commit_message>
Add add user dialog
</commit_message>
<xml_diff>
--- a/Documentacion/Diario.docx
+++ b/Documentacion/Diario.docx
@@ -1783,8 +1783,68 @@
       <w:r>
         <w:t xml:space="preserve"> la nueva invitación, incluir si el usuario invitado existe en la lista de usuarios dentro del grupo global</w:t>
       </w:r>
+    </w:p>
+    <w:p>
+      <w:pPr>
+        <w:pStyle w:val="Fechas"/>
+      </w:pPr>
+      <w:r>
+        <w:t>24/05/2018</w:t>
+      </w:r>
+    </w:p>
+    <w:p>
+      <w:pPr>
+        <w:pStyle w:val="Entrada"/>
+      </w:pPr>
+      <w:proofErr w:type="spellStart"/>
+      <w:r>
+        <w:t>Boton</w:t>
+      </w:r>
+      <w:proofErr w:type="spellEnd"/>
+      <w:r>
+        <w:t xml:space="preserve"> en el menú para añadir un usuario</w:t>
+      </w:r>
+    </w:p>
+    <w:p>
+      <w:pPr>
+        <w:pStyle w:val="Entrada"/>
+      </w:pPr>
+      <w:r>
+        <w:t>Dialogo para introducir el email para enviar</w:t>
+      </w:r>
+    </w:p>
+    <w:p>
+      <w:pPr>
+        <w:pStyle w:val="Fechas"/>
+      </w:pPr>
+      <w:r>
+        <w:t>27/05/2018</w:t>
+      </w:r>
+    </w:p>
+    <w:p>
+      <w:pPr>
+        <w:pStyle w:val="Entrada"/>
+      </w:pPr>
+      <w:r>
+        <w:t xml:space="preserve">Añadir grupos </w:t>
+      </w:r>
+      <w:r>
+        <w:t xml:space="preserve">invitados </w:t>
+      </w:r>
       <w:bookmarkStart w:id="0" w:name="_GoBack"/>
       <w:bookmarkEnd w:id="0"/>
+      <w:r>
+        <w:t>al crear usuario</w:t>
+      </w:r>
+    </w:p>
+    <w:p>
+      <w:pPr>
+        <w:pStyle w:val="Entrada"/>
+        <w:numPr>
+          <w:ilvl w:val="0"/>
+          <w:numId w:val="0"/>
+        </w:numPr>
+      </w:pPr>
     </w:p>
     <w:sectPr>
       <w:pgSz w:w="11906" w:h="16838"/>

</xml_diff>

<commit_message>
Add create type fragment, dialog and adapter. Use of shift types in month and week calendars
</commit_message>
<xml_diff>
--- a/Documentacion/Diario.docx
+++ b/Documentacion/Diario.docx
@@ -1831,20 +1831,129 @@
       <w:r>
         <w:t xml:space="preserve">invitados </w:t>
       </w:r>
+      <w:r>
+        <w:t>al crear usuario</w:t>
+      </w:r>
+    </w:p>
+    <w:p>
+      <w:pPr>
+        <w:pStyle w:val="Fechas"/>
+      </w:pPr>
+      <w:r>
+        <w:t>05/06/2018</w:t>
+      </w:r>
+    </w:p>
+    <w:p>
+      <w:pPr>
+        <w:pStyle w:val="Entrada"/>
+      </w:pPr>
+      <w:r>
+        <w:t>Lista de usuarios del grupo</w:t>
+      </w:r>
+    </w:p>
+    <w:p>
+      <w:pPr>
+        <w:pStyle w:val="Fechas"/>
+      </w:pPr>
+      <w:r>
+        <w:t>06/06/2018</w:t>
+      </w:r>
+    </w:p>
+    <w:p>
+      <w:pPr>
+        <w:pStyle w:val="Entrada"/>
+      </w:pPr>
+      <w:r>
+        <w:t xml:space="preserve">Separar la </w:t>
+      </w:r>
+      <w:proofErr w:type="spellStart"/>
+      <w:r>
+        <w:t>activity</w:t>
+      </w:r>
+      <w:proofErr w:type="spellEnd"/>
+      <w:r>
+        <w:t xml:space="preserve"> con un fragmento y botón de tipos  de turnos</w:t>
+      </w:r>
+    </w:p>
+    <w:p>
+      <w:pPr>
+        <w:pStyle w:val="Fechas"/>
+      </w:pPr>
+      <w:r>
+        <w:lastRenderedPageBreak/>
+        <w:t>07/06/2018</w:t>
+      </w:r>
+    </w:p>
+    <w:p>
+      <w:pPr>
+        <w:pStyle w:val="Entrada"/>
+      </w:pPr>
+      <w:r>
+        <w:t>Borrar usuario marcándolo como no activo</w:t>
+      </w:r>
+    </w:p>
+    <w:p>
+      <w:pPr>
+        <w:pStyle w:val="Entrada"/>
+      </w:pPr>
+      <w:r>
+        <w:t xml:space="preserve">Inicializar activo en las </w:t>
+      </w:r>
+      <w:proofErr w:type="spellStart"/>
+      <w:r>
+        <w:t>cloud</w:t>
+      </w:r>
+      <w:proofErr w:type="spellEnd"/>
+      <w:r>
+        <w:t xml:space="preserve"> </w:t>
+      </w:r>
+      <w:proofErr w:type="spellStart"/>
+      <w:r>
+        <w:t>functions</w:t>
+      </w:r>
+      <w:proofErr w:type="spellEnd"/>
+    </w:p>
+    <w:p>
+      <w:pPr>
+        <w:pStyle w:val="Fechas"/>
+      </w:pPr>
+      <w:r>
+        <w:t>08/06/2018</w:t>
+      </w:r>
+    </w:p>
+    <w:p>
+      <w:pPr>
+        <w:pStyle w:val="Entrada"/>
+      </w:pPr>
+      <w:r>
+        <w:t xml:space="preserve">Añadido </w:t>
+      </w:r>
+      <w:proofErr w:type="spellStart"/>
+      <w:r>
+        <w:t>ShiftTypeFragment</w:t>
+      </w:r>
+      <w:proofErr w:type="spellEnd"/>
+      <w:r>
+        <w:t xml:space="preserve"> con </w:t>
+      </w:r>
+      <w:proofErr w:type="spellStart"/>
+      <w:r>
+        <w:t>recycler</w:t>
+      </w:r>
+      <w:proofErr w:type="spellEnd"/>
+      <w:r>
+        <w:t xml:space="preserve"> </w:t>
+      </w:r>
+      <w:proofErr w:type="spellStart"/>
+      <w:r>
+        <w:t>view</w:t>
+      </w:r>
+      <w:proofErr w:type="spellEnd"/>
+      <w:r>
+        <w:t xml:space="preserve"> de tipos de turno</w:t>
+      </w:r>
       <w:bookmarkStart w:id="0" w:name="_GoBack"/>
       <w:bookmarkEnd w:id="0"/>
-      <w:r>
-        <w:t>al crear usuario</w:t>
-      </w:r>
-    </w:p>
-    <w:p>
-      <w:pPr>
-        <w:pStyle w:val="Entrada"/>
-        <w:numPr>
-          <w:ilvl w:val="0"/>
-          <w:numId w:val="0"/>
-        </w:numPr>
-      </w:pPr>
     </w:p>
     <w:sectPr>
       <w:pgSz w:w="11906" w:h="16838"/>

</xml_diff>